<commit_message>
update table in protocol PF
</commit_message>
<xml_diff>
--- a/templates/paymentInvoice_atp_RF_protocol.docx
+++ b/templates/paymentInvoice_atp_RF_protocol.docx
@@ -1,6 +1,6 @@
 
 <file path=word/document.xml><?xml version="1.0" encoding="utf-8"?>
-<w:document xmlns:wpc="http://schemas.microsoft.com/office/word/2010/wordprocessingCanvas" xmlns:cx="http://schemas.microsoft.com/office/drawing/2014/chartex" xmlns:cx1="http://schemas.microsoft.com/office/drawing/2015/9/8/chartex" xmlns:cx2="http://schemas.microsoft.com/office/drawing/2015/10/21/chartex" xmlns:cx3="http://schemas.microsoft.com/office/drawing/2016/5/9/chartex" xmlns:cx4="http://schemas.microsoft.com/office/drawing/2016/5/10/chartex" xmlns:cx5="http://schemas.microsoft.com/office/drawing/2016/5/11/chartex" xmlns:cx6="http://schemas.microsoft.com/office/drawing/2016/5/12/chartex" xmlns:cx7="http://schemas.microsoft.com/office/drawing/2016/5/13/chartex" xmlns:cx8="http://schemas.microsoft.com/office/drawing/2016/5/14/chartex" xmlns:mc="http://schemas.openxmlformats.org/markup-compatibility/2006" xmlns:aink="http://schemas.microsoft.com/office/drawing/2016/ink" xmlns:am3d="http://schemas.microsoft.com/office/drawing/2017/model3d" xmlns:o="urn:schemas-microsoft-com:office:office" xmlns:r="http://schemas.openxmlformats.org/officeDocument/2006/relationships" xmlns:m="http://schemas.openxmlformats.org/officeDocument/2006/math" xmlns:v="urn:schemas-microsoft-com:vml" xmlns:wp14="http://schemas.microsoft.com/office/word/2010/wordprocessingDrawing" xmlns:wp="http://schemas.openxmlformats.org/drawingml/2006/wordprocessingDrawing" xmlns:w10="urn:schemas-microsoft-com:office:word" xmlns:w="http://schemas.openxmlformats.org/wordprocessingml/2006/main" xmlns:w14="http://schemas.microsoft.com/office/word/2010/wordml" xmlns:w15="http://schemas.microsoft.com/office/word/2012/wordml" xmlns:w16cex="http://schemas.microsoft.com/office/word/2018/wordml/cex" xmlns:w16cid="http://schemas.microsoft.com/office/word/2016/wordml/cid" xmlns:w16="http://schemas.microsoft.com/office/word/2018/wordml" xmlns:w16sdtdh="http://schemas.microsoft.com/office/word/2020/wordml/sdtdatahash" xmlns:w16se="http://schemas.microsoft.com/office/word/2015/wordml/symex" xmlns:wpg="http://schemas.microsoft.com/office/word/2010/wordprocessingGroup" xmlns:wpi="http://schemas.microsoft.com/office/word/2010/wordprocessingInk" xmlns:wne="http://schemas.microsoft.com/office/word/2006/wordml" xmlns:wps="http://schemas.microsoft.com/office/word/2010/wordprocessingShape" mc:Ignorable="w14 w15 w16se w16cid w16 w16cex w16sdtdh wp14">
+<w:document xmlns:wpc="http://schemas.microsoft.com/office/word/2010/wordprocessingCanvas" xmlns:cx="http://schemas.microsoft.com/office/drawing/2014/chartex" xmlns:cx1="http://schemas.microsoft.com/office/drawing/2015/9/8/chartex" xmlns:cx2="http://schemas.microsoft.com/office/drawing/2015/10/21/chartex" xmlns:cx3="http://schemas.microsoft.com/office/drawing/2016/5/9/chartex" xmlns:cx4="http://schemas.microsoft.com/office/drawing/2016/5/10/chartex" xmlns:cx5="http://schemas.microsoft.com/office/drawing/2016/5/11/chartex" xmlns:cx6="http://schemas.microsoft.com/office/drawing/2016/5/12/chartex" xmlns:cx7="http://schemas.microsoft.com/office/drawing/2016/5/13/chartex" xmlns:cx8="http://schemas.microsoft.com/office/drawing/2016/5/14/chartex" xmlns:mc="http://schemas.openxmlformats.org/markup-compatibility/2006" xmlns:aink="http://schemas.microsoft.com/office/drawing/2016/ink" xmlns:am3d="http://schemas.microsoft.com/office/drawing/2017/model3d" xmlns:o="urn:schemas-microsoft-com:office:office" xmlns:oel="http://schemas.microsoft.com/office/2019/extlst" xmlns:r="http://schemas.openxmlformats.org/officeDocument/2006/relationships" xmlns:m="http://schemas.openxmlformats.org/officeDocument/2006/math" xmlns:v="urn:schemas-microsoft-com:vml" xmlns:wp14="http://schemas.microsoft.com/office/word/2010/wordprocessingDrawing" xmlns:wp="http://schemas.openxmlformats.org/drawingml/2006/wordprocessingDrawing" xmlns:w10="urn:schemas-microsoft-com:office:word" xmlns:w="http://schemas.openxmlformats.org/wordprocessingml/2006/main" xmlns:w14="http://schemas.microsoft.com/office/word/2010/wordml" xmlns:w15="http://schemas.microsoft.com/office/word/2012/wordml" xmlns:w16cex="http://schemas.microsoft.com/office/word/2018/wordml/cex" xmlns:w16cid="http://schemas.microsoft.com/office/word/2016/wordml/cid" xmlns:w16="http://schemas.microsoft.com/office/word/2018/wordml" xmlns:w16du="http://schemas.microsoft.com/office/word/2023/wordml/word16du" xmlns:w16sdtdh="http://schemas.microsoft.com/office/word/2020/wordml/sdtdatahash" xmlns:w16se="http://schemas.microsoft.com/office/word/2015/wordml/symex" xmlns:wpg="http://schemas.microsoft.com/office/word/2010/wordprocessingGroup" xmlns:wpi="http://schemas.microsoft.com/office/word/2010/wordprocessingInk" xmlns:wne="http://schemas.microsoft.com/office/word/2006/wordml" xmlns:wps="http://schemas.microsoft.com/office/word/2010/wordprocessingShape" mc:Ignorable="w14 w15 w16se w16cid w16 w16cex w16sdtdh w16du wp14">
   <w:body>
     <w:p>
       <w:pPr>
@@ -218,48 +218,6 @@
       <w:r>
         <w:tab/>
       </w:r>
-      <w:r>
-        <w:tab/>
-      </w:r>
-      <w:r>
-        <w:tab/>
-      </w:r>
-      <w:r>
-        <w:tab/>
-      </w:r>
-      <w:r>
-        <w:tab/>
-      </w:r>
-      <w:r>
-        <w:tab/>
-      </w:r>
-      <w:r>
-        <w:tab/>
-      </w:r>
-      <w:r>
-        <w:tab/>
-      </w:r>
-      <w:r>
-        <w:tab/>
-      </w:r>
-      <w:r>
-        <w:tab/>
-      </w:r>
-      <w:r>
-        <w:tab/>
-      </w:r>
-      <w:r>
-        <w:tab/>
-      </w:r>
-      <w:r>
-        <w:tab/>
-      </w:r>
-      <w:r>
-        <w:tab/>
-      </w:r>
-      <w:r>
-        <w:tab/>
-      </w:r>
     </w:p>
     <w:p>
       <w:pPr>
@@ -269,22 +227,22 @@
     <w:tbl>
       <w:tblPr>
         <w:tblStyle w:val="a4"/>
-        <w:tblW w:w="15730" w:type="dxa"/>
+        <w:tblW w:w="15807" w:type="dxa"/>
+        <w:tblLayout w:type="fixed"/>
         <w:tblLook w:val="04A0" w:firstRow="1" w:lastRow="0" w:firstColumn="1" w:lastColumn="0" w:noHBand="0" w:noVBand="1"/>
       </w:tblPr>
       <w:tblGrid>
-        <w:gridCol w:w="759"/>
-        <w:gridCol w:w="937"/>
-        <w:gridCol w:w="782"/>
-        <w:gridCol w:w="870"/>
-        <w:gridCol w:w="839"/>
-        <w:gridCol w:w="1966"/>
-        <w:gridCol w:w="1920"/>
-        <w:gridCol w:w="1950"/>
-        <w:gridCol w:w="2074"/>
-        <w:gridCol w:w="817"/>
-        <w:gridCol w:w="1205"/>
-        <w:gridCol w:w="1611"/>
+        <w:gridCol w:w="1271"/>
+        <w:gridCol w:w="1276"/>
+        <w:gridCol w:w="992"/>
+        <w:gridCol w:w="851"/>
+        <w:gridCol w:w="1701"/>
+        <w:gridCol w:w="1842"/>
+        <w:gridCol w:w="1701"/>
+        <w:gridCol w:w="2268"/>
+        <w:gridCol w:w="851"/>
+        <w:gridCol w:w="1417"/>
+        <w:gridCol w:w="1637"/>
       </w:tblGrid>
       <w:tr>
         <w:trPr>
@@ -292,7 +250,11 @@
         </w:trPr>
         <w:tc>
           <w:tcPr>
-            <w:tcW w:w="759" w:type="dxa"/>
+            <w:tcW w:w="1271" w:type="dxa"/>
+            <w:tcMar>
+              <w:left w:w="85" w:type="dxa"/>
+              <w:right w:w="85" w:type="dxa"/>
+            </w:tcMar>
           </w:tcPr>
           <w:p>
             <w:pPr>
@@ -302,8 +264,8 @@
                 <w:rFonts w:ascii="Arial" w:hAnsi="Arial" w:cs="Arial"/>
                 <w:b/>
                 <w:bCs/>
-                <w:sz w:val="12"/>
-                <w:szCs w:val="12"/>
+                <w:sz w:val="16"/>
+                <w:szCs w:val="16"/>
               </w:rPr>
             </w:pPr>
             <w:r>
@@ -311,16 +273,20 @@
                 <w:rFonts w:ascii="Arial" w:hAnsi="Arial" w:cs="Arial"/>
                 <w:b/>
                 <w:bCs/>
-                <w:sz w:val="12"/>
-                <w:szCs w:val="12"/>
-              </w:rPr>
-              <w:t>№</w:t>
-            </w:r>
-          </w:p>
-        </w:tc>
-        <w:tc>
-          <w:tcPr>
-            <w:tcW w:w="937" w:type="dxa"/>
+                <w:sz w:val="16"/>
+                <w:szCs w:val="16"/>
+              </w:rPr>
+              <w:t>Аукцион</w:t>
+            </w:r>
+          </w:p>
+        </w:tc>
+        <w:tc>
+          <w:tcPr>
+            <w:tcW w:w="1276" w:type="dxa"/>
+            <w:tcMar>
+              <w:left w:w="85" w:type="dxa"/>
+              <w:right w:w="85" w:type="dxa"/>
+            </w:tcMar>
           </w:tcPr>
           <w:p>
             <w:pPr>
@@ -330,8 +296,8 @@
                 <w:rFonts w:ascii="Arial" w:hAnsi="Arial" w:cs="Arial"/>
                 <w:b/>
                 <w:bCs/>
-                <w:sz w:val="12"/>
-                <w:szCs w:val="12"/>
+                <w:sz w:val="16"/>
+                <w:szCs w:val="16"/>
               </w:rPr>
             </w:pPr>
             <w:r>
@@ -339,16 +305,20 @@
                 <w:rFonts w:ascii="Arial" w:hAnsi="Arial" w:cs="Arial"/>
                 <w:b/>
                 <w:bCs/>
-                <w:sz w:val="12"/>
-                <w:szCs w:val="12"/>
-              </w:rPr>
-              <w:t>Аукцион</w:t>
-            </w:r>
-          </w:p>
-        </w:tc>
-        <w:tc>
-          <w:tcPr>
-            <w:tcW w:w="782" w:type="dxa"/>
+                <w:sz w:val="16"/>
+                <w:szCs w:val="16"/>
+              </w:rPr>
+              <w:t>Рейс</w:t>
+            </w:r>
+          </w:p>
+        </w:tc>
+        <w:tc>
+          <w:tcPr>
+            <w:tcW w:w="992" w:type="dxa"/>
+            <w:tcMar>
+              <w:left w:w="85" w:type="dxa"/>
+              <w:right w:w="85" w:type="dxa"/>
+            </w:tcMar>
           </w:tcPr>
           <w:p>
             <w:pPr>
@@ -358,8 +328,8 @@
                 <w:rFonts w:ascii="Arial" w:hAnsi="Arial" w:cs="Arial"/>
                 <w:b/>
                 <w:bCs/>
-                <w:sz w:val="12"/>
-                <w:szCs w:val="12"/>
+                <w:sz w:val="16"/>
+                <w:szCs w:val="16"/>
               </w:rPr>
             </w:pPr>
             <w:r>
@@ -367,16 +337,20 @@
                 <w:rFonts w:ascii="Arial" w:hAnsi="Arial" w:cs="Arial"/>
                 <w:b/>
                 <w:bCs/>
-                <w:sz w:val="12"/>
-                <w:szCs w:val="12"/>
-              </w:rPr>
-              <w:t>Рейс</w:t>
-            </w:r>
-          </w:p>
-        </w:tc>
-        <w:tc>
-          <w:tcPr>
-            <w:tcW w:w="870" w:type="dxa"/>
+                <w:sz w:val="16"/>
+                <w:szCs w:val="16"/>
+              </w:rPr>
+              <w:t>Дата рейса</w:t>
+            </w:r>
+          </w:p>
+        </w:tc>
+        <w:tc>
+          <w:tcPr>
+            <w:tcW w:w="851" w:type="dxa"/>
+            <w:tcMar>
+              <w:left w:w="85" w:type="dxa"/>
+              <w:right w:w="85" w:type="dxa"/>
+            </w:tcMar>
           </w:tcPr>
           <w:p>
             <w:pPr>
@@ -386,8 +360,8 @@
                 <w:rFonts w:ascii="Arial" w:hAnsi="Arial" w:cs="Arial"/>
                 <w:b/>
                 <w:bCs/>
-                <w:sz w:val="12"/>
-                <w:szCs w:val="12"/>
+                <w:sz w:val="16"/>
+                <w:szCs w:val="16"/>
               </w:rPr>
             </w:pPr>
             <w:r>
@@ -395,16 +369,20 @@
                 <w:rFonts w:ascii="Arial" w:hAnsi="Arial" w:cs="Arial"/>
                 <w:b/>
                 <w:bCs/>
-                <w:sz w:val="12"/>
-                <w:szCs w:val="12"/>
-              </w:rPr>
-              <w:t>Дата рейса</w:t>
-            </w:r>
-          </w:p>
-        </w:tc>
-        <w:tc>
-          <w:tcPr>
-            <w:tcW w:w="839" w:type="dxa"/>
+                <w:sz w:val="16"/>
+                <w:szCs w:val="16"/>
+              </w:rPr>
+              <w:t>Время загрузки</w:t>
+            </w:r>
+          </w:p>
+        </w:tc>
+        <w:tc>
+          <w:tcPr>
+            <w:tcW w:w="1701" w:type="dxa"/>
+            <w:tcMar>
+              <w:left w:w="85" w:type="dxa"/>
+              <w:right w:w="85" w:type="dxa"/>
+            </w:tcMar>
           </w:tcPr>
           <w:p>
             <w:pPr>
@@ -414,8 +392,8 @@
                 <w:rFonts w:ascii="Arial" w:hAnsi="Arial" w:cs="Arial"/>
                 <w:b/>
                 <w:bCs/>
-                <w:sz w:val="12"/>
-                <w:szCs w:val="12"/>
+                <w:sz w:val="16"/>
+                <w:szCs w:val="16"/>
               </w:rPr>
             </w:pPr>
             <w:r>
@@ -423,40 +401,52 @@
                 <w:rFonts w:ascii="Arial" w:hAnsi="Arial" w:cs="Arial"/>
                 <w:b/>
                 <w:bCs/>
-                <w:sz w:val="12"/>
-                <w:szCs w:val="12"/>
-              </w:rPr>
-              <w:t>Время загрузки</w:t>
-            </w:r>
-          </w:p>
+                <w:sz w:val="16"/>
+                <w:szCs w:val="16"/>
+              </w:rPr>
+              <w:t>Грузоотправитель</w:t>
+            </w:r>
+          </w:p>
+        </w:tc>
+        <w:tc>
+          <w:tcPr>
+            <w:tcW w:w="1842" w:type="dxa"/>
+            <w:tcMar>
+              <w:left w:w="85" w:type="dxa"/>
+              <w:right w:w="85" w:type="dxa"/>
+            </w:tcMar>
+          </w:tcPr>
           <w:p>
             <w:pPr>
               <w:pStyle w:val="a3"/>
+              <w:jc w:val="center"/>
               <w:rPr>
                 <w:rFonts w:ascii="Arial" w:hAnsi="Arial" w:cs="Arial"/>
                 <w:b/>
                 <w:bCs/>
-                <w:sz w:val="12"/>
-                <w:szCs w:val="12"/>
-              </w:rPr>
-            </w:pPr>
-          </w:p>
-          <w:p>
-            <w:pPr>
-              <w:pStyle w:val="a3"/>
+                <w:sz w:val="16"/>
+                <w:szCs w:val="16"/>
+              </w:rPr>
+            </w:pPr>
+            <w:r>
               <w:rPr>
                 <w:rFonts w:ascii="Arial" w:hAnsi="Arial" w:cs="Arial"/>
                 <w:b/>
                 <w:bCs/>
-                <w:sz w:val="12"/>
-                <w:szCs w:val="12"/>
-              </w:rPr>
-            </w:pPr>
-          </w:p>
-        </w:tc>
-        <w:tc>
-          <w:tcPr>
-            <w:tcW w:w="1966" w:type="dxa"/>
+                <w:sz w:val="16"/>
+                <w:szCs w:val="16"/>
+              </w:rPr>
+              <w:t>Пункт погрузки</w:t>
+            </w:r>
+          </w:p>
+        </w:tc>
+        <w:tc>
+          <w:tcPr>
+            <w:tcW w:w="1701" w:type="dxa"/>
+            <w:tcMar>
+              <w:left w:w="85" w:type="dxa"/>
+              <w:right w:w="85" w:type="dxa"/>
+            </w:tcMar>
           </w:tcPr>
           <w:p>
             <w:pPr>
@@ -466,8 +456,8 @@
                 <w:rFonts w:ascii="Arial" w:hAnsi="Arial" w:cs="Arial"/>
                 <w:b/>
                 <w:bCs/>
-                <w:sz w:val="12"/>
-                <w:szCs w:val="12"/>
+                <w:sz w:val="16"/>
+                <w:szCs w:val="16"/>
               </w:rPr>
             </w:pPr>
             <w:r>
@@ -475,16 +465,20 @@
                 <w:rFonts w:ascii="Arial" w:hAnsi="Arial" w:cs="Arial"/>
                 <w:b/>
                 <w:bCs/>
-                <w:sz w:val="12"/>
-                <w:szCs w:val="12"/>
-              </w:rPr>
-              <w:t>Грузоотправитель</w:t>
-            </w:r>
-          </w:p>
-        </w:tc>
-        <w:tc>
-          <w:tcPr>
-            <w:tcW w:w="1920" w:type="dxa"/>
+                <w:sz w:val="16"/>
+                <w:szCs w:val="16"/>
+              </w:rPr>
+              <w:t>Грузополучатель</w:t>
+            </w:r>
+          </w:p>
+        </w:tc>
+        <w:tc>
+          <w:tcPr>
+            <w:tcW w:w="2268" w:type="dxa"/>
+            <w:tcMar>
+              <w:left w:w="85" w:type="dxa"/>
+              <w:right w:w="85" w:type="dxa"/>
+            </w:tcMar>
           </w:tcPr>
           <w:p>
             <w:pPr>
@@ -494,8 +488,8 @@
                 <w:rFonts w:ascii="Arial" w:hAnsi="Arial" w:cs="Arial"/>
                 <w:b/>
                 <w:bCs/>
-                <w:sz w:val="12"/>
-                <w:szCs w:val="12"/>
+                <w:sz w:val="16"/>
+                <w:szCs w:val="16"/>
               </w:rPr>
             </w:pPr>
             <w:r>
@@ -503,16 +497,20 @@
                 <w:rFonts w:ascii="Arial" w:hAnsi="Arial" w:cs="Arial"/>
                 <w:b/>
                 <w:bCs/>
-                <w:sz w:val="12"/>
-                <w:szCs w:val="12"/>
-              </w:rPr>
-              <w:t>Пункт погрузки</w:t>
-            </w:r>
-          </w:p>
-        </w:tc>
-        <w:tc>
-          <w:tcPr>
-            <w:tcW w:w="1950" w:type="dxa"/>
+                <w:sz w:val="16"/>
+                <w:szCs w:val="16"/>
+              </w:rPr>
+              <w:t>Пункт разгрузки</w:t>
+            </w:r>
+          </w:p>
+        </w:tc>
+        <w:tc>
+          <w:tcPr>
+            <w:tcW w:w="851" w:type="dxa"/>
+            <w:tcMar>
+              <w:left w:w="85" w:type="dxa"/>
+              <w:right w:w="85" w:type="dxa"/>
+            </w:tcMar>
           </w:tcPr>
           <w:p>
             <w:pPr>
@@ -522,8 +520,8 @@
                 <w:rFonts w:ascii="Arial" w:hAnsi="Arial" w:cs="Arial"/>
                 <w:b/>
                 <w:bCs/>
-                <w:sz w:val="12"/>
-                <w:szCs w:val="12"/>
+                <w:sz w:val="16"/>
+                <w:szCs w:val="16"/>
               </w:rPr>
             </w:pPr>
             <w:r>
@@ -531,16 +529,20 @@
                 <w:rFonts w:ascii="Arial" w:hAnsi="Arial" w:cs="Arial"/>
                 <w:b/>
                 <w:bCs/>
-                <w:sz w:val="12"/>
-                <w:szCs w:val="12"/>
-              </w:rPr>
-              <w:t>Грузополучатель</w:t>
-            </w:r>
-          </w:p>
-        </w:tc>
-        <w:tc>
-          <w:tcPr>
-            <w:tcW w:w="2074" w:type="dxa"/>
+                <w:sz w:val="16"/>
+                <w:szCs w:val="16"/>
+              </w:rPr>
+              <w:t>Тип ТС</w:t>
+            </w:r>
+          </w:p>
+        </w:tc>
+        <w:tc>
+          <w:tcPr>
+            <w:tcW w:w="1417" w:type="dxa"/>
+            <w:tcMar>
+              <w:left w:w="85" w:type="dxa"/>
+              <w:right w:w="85" w:type="dxa"/>
+            </w:tcMar>
           </w:tcPr>
           <w:p>
             <w:pPr>
@@ -550,8 +552,8 @@
                 <w:rFonts w:ascii="Arial" w:hAnsi="Arial" w:cs="Arial"/>
                 <w:b/>
                 <w:bCs/>
-                <w:sz w:val="12"/>
-                <w:szCs w:val="12"/>
+                <w:sz w:val="16"/>
+                <w:szCs w:val="16"/>
               </w:rPr>
             </w:pPr>
             <w:r>
@@ -559,17 +561,12 @@
                 <w:rFonts w:ascii="Arial" w:hAnsi="Arial" w:cs="Arial"/>
                 <w:b/>
                 <w:bCs/>
-                <w:sz w:val="12"/>
-                <w:szCs w:val="12"/>
-              </w:rPr>
-              <w:t>Пункт разгрузки</w:t>
-            </w:r>
-          </w:p>
-        </w:tc>
-        <w:tc>
-          <w:tcPr>
-            <w:tcW w:w="817" w:type="dxa"/>
-          </w:tcPr>
+                <w:sz w:val="16"/>
+                <w:szCs w:val="16"/>
+              </w:rPr>
+              <w:t xml:space="preserve">Цена </w:t>
+            </w:r>
+          </w:p>
           <w:p>
             <w:pPr>
               <w:pStyle w:val="a3"/>
@@ -578,8 +575,8 @@
                 <w:rFonts w:ascii="Arial" w:hAnsi="Arial" w:cs="Arial"/>
                 <w:b/>
                 <w:bCs/>
-                <w:sz w:val="12"/>
-                <w:szCs w:val="12"/>
+                <w:sz w:val="16"/>
+                <w:szCs w:val="16"/>
               </w:rPr>
             </w:pPr>
             <w:r>
@@ -587,16 +584,20 @@
                 <w:rFonts w:ascii="Arial" w:hAnsi="Arial" w:cs="Arial"/>
                 <w:b/>
                 <w:bCs/>
-                <w:sz w:val="12"/>
-                <w:szCs w:val="12"/>
-              </w:rPr>
-              <w:t>Тип ТС</w:t>
-            </w:r>
-          </w:p>
-        </w:tc>
-        <w:tc>
-          <w:tcPr>
-            <w:tcW w:w="1205" w:type="dxa"/>
+                <w:sz w:val="16"/>
+                <w:szCs w:val="16"/>
+              </w:rPr>
+              <w:t>в руб. с НДС</w:t>
+            </w:r>
+          </w:p>
+        </w:tc>
+        <w:tc>
+          <w:tcPr>
+            <w:tcW w:w="1637" w:type="dxa"/>
+            <w:tcMar>
+              <w:left w:w="85" w:type="dxa"/>
+              <w:right w:w="85" w:type="dxa"/>
+            </w:tcMar>
           </w:tcPr>
           <w:p>
             <w:pPr>
@@ -606,8 +607,8 @@
                 <w:rFonts w:ascii="Arial" w:hAnsi="Arial" w:cs="Arial"/>
                 <w:b/>
                 <w:bCs/>
-                <w:sz w:val="12"/>
-                <w:szCs w:val="12"/>
+                <w:sz w:val="16"/>
+                <w:szCs w:val="16"/>
               </w:rPr>
             </w:pPr>
             <w:r>
@@ -615,17 +616,12 @@
                 <w:rFonts w:ascii="Arial" w:hAnsi="Arial" w:cs="Arial"/>
                 <w:b/>
                 <w:bCs/>
-                <w:sz w:val="12"/>
-                <w:szCs w:val="12"/>
-              </w:rPr>
-              <w:t>Примечания</w:t>
-            </w:r>
-          </w:p>
-        </w:tc>
-        <w:tc>
-          <w:tcPr>
-            <w:tcW w:w="1611" w:type="dxa"/>
-          </w:tcPr>
+                <w:sz w:val="16"/>
+                <w:szCs w:val="16"/>
+              </w:rPr>
+              <w:t>Компания</w:t>
+            </w:r>
+          </w:p>
           <w:p>
             <w:pPr>
               <w:pStyle w:val="a3"/>
@@ -634,44 +630,443 @@
                 <w:rFonts w:ascii="Arial" w:hAnsi="Arial" w:cs="Arial"/>
                 <w:b/>
                 <w:bCs/>
-                <w:sz w:val="12"/>
-                <w:szCs w:val="12"/>
-              </w:rPr>
-            </w:pPr>
-            <w:r>
-              <w:rPr>
-                <w:rFonts w:ascii="Arial" w:hAnsi="Arial" w:cs="Arial"/>
-                <w:b/>
-                <w:bCs/>
-                <w:sz w:val="12"/>
-                <w:szCs w:val="12"/>
-              </w:rPr>
-              <w:t>Цена в руб. с НДС</w:t>
-            </w:r>
+                <w:sz w:val="16"/>
+                <w:szCs w:val="16"/>
+              </w:rPr>
+            </w:pPr>
           </w:p>
         </w:tc>
       </w:tr>
       <w:tr>
         <w:tc>
           <w:tcPr>
-            <w:tcW w:w="759" w:type="dxa"/>
-          </w:tcPr>
-          <w:p>
-            <w:pPr>
-              <w:pStyle w:val="a3"/>
+            <w:tcW w:w="1271" w:type="dxa"/>
+            <w:tcMar>
+              <w:left w:w="85" w:type="dxa"/>
+              <w:right w:w="85" w:type="dxa"/>
+            </w:tcMar>
+          </w:tcPr>
+          <w:p>
+            <w:pPr>
+              <w:rPr>
+                <w:rFonts w:ascii="Arial" w:hAnsi="Arial" w:cs="Arial"/>
+                <w:sz w:val="16"/>
+                <w:szCs w:val="16"/>
+                <w:lang w:val="en-US"/>
+              </w:rPr>
+            </w:pPr>
+            <w:r>
+              <w:rPr>
+                <w:rFonts w:ascii="Arial" w:hAnsi="Arial" w:cs="Arial"/>
+                <w:sz w:val="16"/>
+                <w:szCs w:val="16"/>
+                <w:lang w:val="en-US"/>
+              </w:rPr>
+              <w:t>{#</w:t>
+            </w:r>
+            <w:proofErr w:type="gramStart"/>
+            <w:r>
+              <w:rPr>
+                <w:rFonts w:ascii="Arial" w:hAnsi="Arial" w:cs="Arial"/>
+                <w:sz w:val="16"/>
+                <w:szCs w:val="16"/>
+                <w:lang w:val="en-US"/>
+              </w:rPr>
+              <w:t>pO}{</w:t>
+            </w:r>
+            <w:proofErr w:type="gramEnd"/>
+            <w:r>
+              <w:rPr>
+                <w:rFonts w:ascii="Arial" w:hAnsi="Arial" w:cs="Arial"/>
+                <w:sz w:val="16"/>
+                <w:szCs w:val="16"/>
+                <w:lang w:val="en-US"/>
+              </w:rPr>
+              <w:t>auctio</w:t>
+            </w:r>
+            <w:r>
+              <w:rPr>
+                <w:rFonts w:ascii="Arial" w:hAnsi="Arial" w:cs="Arial"/>
+                <w:sz w:val="16"/>
+                <w:szCs w:val="16"/>
+                <w:lang w:val="en-US"/>
+              </w:rPr>
+              <w:t>n</w:t>
+            </w:r>
+            <w:r>
+              <w:rPr>
+                <w:rFonts w:ascii="Arial" w:hAnsi="Arial" w:cs="Arial"/>
+                <w:sz w:val="16"/>
+                <w:szCs w:val="16"/>
+                <w:lang w:val="en-US"/>
+              </w:rPr>
+              <w:t>Num}</w:t>
+            </w:r>
+          </w:p>
+        </w:tc>
+        <w:tc>
+          <w:tcPr>
+            <w:tcW w:w="1276" w:type="dxa"/>
+            <w:tcMar>
+              <w:left w:w="85" w:type="dxa"/>
+              <w:right w:w="85" w:type="dxa"/>
+            </w:tcMar>
+          </w:tcPr>
+          <w:p>
+            <w:pPr>
+              <w:rPr>
+                <w:rFonts w:ascii="Arial" w:hAnsi="Arial" w:cs="Arial"/>
+                <w:sz w:val="16"/>
+                <w:szCs w:val="16"/>
+                <w:lang w:val="en-US"/>
+              </w:rPr>
+            </w:pPr>
+            <w:r>
+              <w:rPr>
+                <w:rFonts w:ascii="Arial" w:hAnsi="Arial" w:cs="Arial"/>
+                <w:sz w:val="16"/>
+                <w:szCs w:val="16"/>
+                <w:lang w:val="en-US"/>
+              </w:rPr>
+              <w:t>{num}</w:t>
+            </w:r>
+          </w:p>
+        </w:tc>
+        <w:tc>
+          <w:tcPr>
+            <w:tcW w:w="992" w:type="dxa"/>
+            <w:tcMar>
+              <w:left w:w="85" w:type="dxa"/>
+              <w:right w:w="85" w:type="dxa"/>
+            </w:tcMar>
+          </w:tcPr>
+          <w:p>
+            <w:pPr>
+              <w:rPr>
+                <w:rFonts w:ascii="Arial" w:hAnsi="Arial" w:cs="Arial"/>
+                <w:sz w:val="16"/>
+                <w:szCs w:val="16"/>
+                <w:lang w:val="en-US"/>
+              </w:rPr>
+            </w:pPr>
+            <w:r>
+              <w:rPr>
+                <w:rFonts w:ascii="Arial" w:hAnsi="Arial" w:cs="Arial"/>
+                <w:sz w:val="16"/>
+                <w:szCs w:val="16"/>
+                <w:lang w:val="en-US"/>
+              </w:rPr>
+              <w:t>{</w:t>
+            </w:r>
+            <w:proofErr w:type="spellStart"/>
+            <w:r>
+              <w:rPr>
+                <w:rFonts w:ascii="Arial" w:hAnsi="Arial" w:cs="Arial"/>
+                <w:sz w:val="16"/>
+                <w:szCs w:val="16"/>
+                <w:lang w:val="en-US"/>
+              </w:rPr>
+              <w:t>orderDate</w:t>
+            </w:r>
+            <w:proofErr w:type="spellEnd"/>
+            <w:r>
+              <w:rPr>
+                <w:rFonts w:ascii="Arial" w:hAnsi="Arial" w:cs="Arial"/>
+                <w:sz w:val="16"/>
+                <w:szCs w:val="16"/>
+                <w:lang w:val="en-US"/>
+              </w:rPr>
+              <w:t>}</w:t>
+            </w:r>
+          </w:p>
+        </w:tc>
+        <w:tc>
+          <w:tcPr>
+            <w:tcW w:w="851" w:type="dxa"/>
+            <w:tcMar>
+              <w:left w:w="85" w:type="dxa"/>
+              <w:right w:w="85" w:type="dxa"/>
+            </w:tcMar>
+          </w:tcPr>
+          <w:p>
+            <w:pPr>
+              <w:rPr>
+                <w:rFonts w:ascii="Arial" w:hAnsi="Arial" w:cs="Arial"/>
+                <w:sz w:val="16"/>
+                <w:szCs w:val="16"/>
+                <w:lang w:val="en-US"/>
+              </w:rPr>
+            </w:pPr>
+            <w:r>
+              <w:rPr>
+                <w:rFonts w:ascii="Arial" w:hAnsi="Arial" w:cs="Arial"/>
+                <w:sz w:val="16"/>
+                <w:szCs w:val="16"/>
+                <w:lang w:val="en-US"/>
+              </w:rPr>
+              <w:t>{</w:t>
+            </w:r>
+            <w:proofErr w:type="spellStart"/>
+            <w:r>
+              <w:rPr>
+                <w:rFonts w:ascii="Arial" w:hAnsi="Arial" w:cs="Arial"/>
+                <w:sz w:val="16"/>
+                <w:szCs w:val="16"/>
+                <w:lang w:val="en-US"/>
+              </w:rPr>
+              <w:t>orderTime</w:t>
+            </w:r>
+            <w:proofErr w:type="spellEnd"/>
+            <w:r>
+              <w:rPr>
+                <w:rFonts w:ascii="Arial" w:hAnsi="Arial" w:cs="Arial"/>
+                <w:sz w:val="16"/>
+                <w:szCs w:val="16"/>
+                <w:lang w:val="en-US"/>
+              </w:rPr>
+              <w:t>}</w:t>
+            </w:r>
+          </w:p>
+        </w:tc>
+        <w:tc>
+          <w:tcPr>
+            <w:tcW w:w="1701" w:type="dxa"/>
+            <w:tcMar>
+              <w:left w:w="85" w:type="dxa"/>
+              <w:right w:w="85" w:type="dxa"/>
+            </w:tcMar>
+          </w:tcPr>
+          <w:p>
+            <w:pPr>
+              <w:rPr>
+                <w:rFonts w:ascii="Arial" w:hAnsi="Arial" w:cs="Arial"/>
+                <w:sz w:val="16"/>
+                <w:szCs w:val="16"/>
+                <w:lang w:val="en-US"/>
+              </w:rPr>
+            </w:pPr>
+            <w:r>
+              <w:rPr>
+                <w:rFonts w:ascii="Arial" w:hAnsi="Arial" w:cs="Arial"/>
+                <w:sz w:val="16"/>
+                <w:szCs w:val="16"/>
+                <w:lang w:val="en-US"/>
+              </w:rPr>
+              <w:t>{shippers}</w:t>
+            </w:r>
+          </w:p>
+        </w:tc>
+        <w:tc>
+          <w:tcPr>
+            <w:tcW w:w="1842" w:type="dxa"/>
+            <w:tcMar>
+              <w:left w:w="85" w:type="dxa"/>
+              <w:right w:w="85" w:type="dxa"/>
+            </w:tcMar>
+          </w:tcPr>
+          <w:p>
+            <w:pPr>
+              <w:rPr>
+                <w:rFonts w:ascii="Arial" w:hAnsi="Arial" w:cs="Arial"/>
+                <w:sz w:val="16"/>
+                <w:szCs w:val="16"/>
+              </w:rPr>
+            </w:pPr>
+            <w:r>
+              <w:rPr>
+                <w:rFonts w:ascii="Arial" w:hAnsi="Arial" w:cs="Arial"/>
+                <w:sz w:val="16"/>
+                <w:szCs w:val="16"/>
+                <w:lang w:val="en-US"/>
+              </w:rPr>
+              <w:t>{</w:t>
+            </w:r>
+            <w:proofErr w:type="spellStart"/>
+            <w:r>
+              <w:rPr>
+                <w:rFonts w:ascii="Arial" w:hAnsi="Arial" w:cs="Arial"/>
+                <w:sz w:val="16"/>
+                <w:szCs w:val="16"/>
+                <w:lang w:val="en-US"/>
+              </w:rPr>
+              <w:t>loadPlaces</w:t>
+            </w:r>
+            <w:proofErr w:type="spellEnd"/>
+            <w:r>
+              <w:rPr>
+                <w:rFonts w:ascii="Arial" w:hAnsi="Arial" w:cs="Arial"/>
+                <w:sz w:val="16"/>
+                <w:szCs w:val="16"/>
+                <w:lang w:val="en-US"/>
+              </w:rPr>
+              <w:t>}</w:t>
+            </w:r>
+          </w:p>
+        </w:tc>
+        <w:tc>
+          <w:tcPr>
+            <w:tcW w:w="1701" w:type="dxa"/>
+            <w:tcMar>
+              <w:left w:w="85" w:type="dxa"/>
+              <w:right w:w="85" w:type="dxa"/>
+            </w:tcMar>
+          </w:tcPr>
+          <w:p>
+            <w:pPr>
+              <w:rPr>
+                <w:rFonts w:ascii="Arial" w:hAnsi="Arial" w:cs="Arial"/>
+                <w:sz w:val="16"/>
+                <w:szCs w:val="16"/>
+                <w:lang w:val="en-US"/>
+              </w:rPr>
+            </w:pPr>
+            <w:r>
+              <w:rPr>
+                <w:rFonts w:ascii="Arial" w:hAnsi="Arial" w:cs="Arial"/>
+                <w:sz w:val="16"/>
+                <w:szCs w:val="16"/>
+                <w:lang w:val="en-US"/>
+              </w:rPr>
+              <w:t>{</w:t>
+            </w:r>
+            <w:proofErr w:type="spellStart"/>
+            <w:r>
+              <w:rPr>
+                <w:rFonts w:ascii="Arial" w:hAnsi="Arial" w:cs="Arial"/>
+                <w:sz w:val="16"/>
+                <w:szCs w:val="16"/>
+              </w:rPr>
+              <w:t>consignee</w:t>
+            </w:r>
+            <w:proofErr w:type="spellEnd"/>
+            <w:r>
+              <w:rPr>
+                <w:rFonts w:ascii="Arial" w:hAnsi="Arial" w:cs="Arial"/>
+                <w:sz w:val="16"/>
+                <w:szCs w:val="16"/>
+                <w:lang w:val="en-US"/>
+              </w:rPr>
+              <w:t>}</w:t>
+            </w:r>
+          </w:p>
+        </w:tc>
+        <w:tc>
+          <w:tcPr>
+            <w:tcW w:w="2268" w:type="dxa"/>
+            <w:tcMar>
+              <w:left w:w="85" w:type="dxa"/>
+              <w:right w:w="85" w:type="dxa"/>
+            </w:tcMar>
+          </w:tcPr>
+          <w:p>
+            <w:pPr>
+              <w:rPr>
+                <w:rFonts w:ascii="Arial" w:hAnsi="Arial" w:cs="Arial"/>
+                <w:sz w:val="16"/>
+                <w:szCs w:val="16"/>
+              </w:rPr>
+            </w:pPr>
+            <w:r>
+              <w:rPr>
+                <w:rFonts w:ascii="Arial" w:hAnsi="Arial" w:cs="Arial"/>
+                <w:sz w:val="16"/>
+                <w:szCs w:val="16"/>
+                <w:lang w:val="en-US"/>
+              </w:rPr>
+              <w:t>{</w:t>
+            </w:r>
+            <w:proofErr w:type="spellStart"/>
+            <w:r>
+              <w:rPr>
+                <w:rFonts w:ascii="Arial" w:hAnsi="Arial" w:cs="Arial"/>
+                <w:sz w:val="16"/>
+                <w:szCs w:val="16"/>
+                <w:lang w:val="en-US"/>
+              </w:rPr>
+              <w:t>unloadPlaces</w:t>
+            </w:r>
+            <w:proofErr w:type="spellEnd"/>
+            <w:r>
+              <w:rPr>
+                <w:rFonts w:ascii="Arial" w:hAnsi="Arial" w:cs="Arial"/>
+                <w:sz w:val="16"/>
+                <w:szCs w:val="16"/>
+                <w:lang w:val="en-US"/>
+              </w:rPr>
+              <w:t>}</w:t>
+            </w:r>
+          </w:p>
+        </w:tc>
+        <w:tc>
+          <w:tcPr>
+            <w:tcW w:w="851" w:type="dxa"/>
+            <w:tcMar>
+              <w:left w:w="85" w:type="dxa"/>
+              <w:right w:w="85" w:type="dxa"/>
+            </w:tcMar>
+          </w:tcPr>
+          <w:p>
+            <w:pPr>
+              <w:rPr>
+                <w:rFonts w:ascii="Arial" w:hAnsi="Arial" w:cs="Arial"/>
+                <w:sz w:val="16"/>
+                <w:szCs w:val="16"/>
+                <w:lang w:val="en-US"/>
+              </w:rPr>
+            </w:pPr>
+            <w:r>
+              <w:rPr>
+                <w:rFonts w:ascii="Arial" w:hAnsi="Arial" w:cs="Arial"/>
+                <w:sz w:val="16"/>
+                <w:szCs w:val="16"/>
+                <w:lang w:val="en-US"/>
+              </w:rPr>
+              <w:t>{</w:t>
+            </w:r>
+            <w:proofErr w:type="spellStart"/>
+            <w:r>
+              <w:rPr>
+                <w:rFonts w:ascii="Arial" w:hAnsi="Arial" w:cs="Arial"/>
+                <w:sz w:val="16"/>
+                <w:szCs w:val="16"/>
+                <w:lang w:val="en-US"/>
+              </w:rPr>
+              <w:t>truckType</w:t>
+            </w:r>
+            <w:proofErr w:type="spellEnd"/>
+            <w:r>
+              <w:rPr>
+                <w:rFonts w:ascii="Arial" w:hAnsi="Arial" w:cs="Arial"/>
+                <w:sz w:val="16"/>
+                <w:szCs w:val="16"/>
+                <w:lang w:val="en-US"/>
+              </w:rPr>
+              <w:t>}</w:t>
+            </w:r>
+          </w:p>
+        </w:tc>
+        <w:tc>
+          <w:tcPr>
+            <w:tcW w:w="1417" w:type="dxa"/>
+            <w:tcMar>
+              <w:left w:w="85" w:type="dxa"/>
+              <w:right w:w="85" w:type="dxa"/>
+            </w:tcMar>
+          </w:tcPr>
+          <w:p>
+            <w:pPr>
               <w:jc w:val="right"/>
               <w:rPr>
                 <w:rFonts w:ascii="Arial" w:hAnsi="Arial" w:cs="Arial"/>
-                <w:sz w:val="12"/>
-                <w:szCs w:val="12"/>
-                <w:lang w:val="en-US"/>
-              </w:rPr>
-            </w:pPr>
-            <w:r>
-              <w:rPr>
-                <w:rFonts w:ascii="Arial" w:hAnsi="Arial" w:cs="Arial"/>
-                <w:sz w:val="12"/>
-                <w:szCs w:val="12"/>
+                <w:sz w:val="16"/>
+                <w:szCs w:val="16"/>
+              </w:rPr>
+            </w:pPr>
+            <w:r>
+              <w:rPr>
+                <w:rFonts w:ascii="Arial" w:hAnsi="Arial" w:cs="Arial"/>
+                <w:sz w:val="16"/>
+                <w:szCs w:val="16"/>
                 <w:lang w:val="en-US"/>
               </w:rPr>
               <w:t>{#</w:t>
@@ -680,446 +1075,47 @@
             <w:r>
               <w:rPr>
                 <w:rFonts w:ascii="Arial" w:hAnsi="Arial" w:cs="Arial"/>
-                <w:sz w:val="12"/>
-                <w:szCs w:val="12"/>
-                <w:lang w:val="en-US"/>
-              </w:rPr>
-              <w:t>pO}{</w:t>
+                <w:sz w:val="16"/>
+                <w:szCs w:val="16"/>
+                <w:lang w:val="en-US"/>
+              </w:rPr>
+              <w:t>base}{</w:t>
             </w:r>
             <w:proofErr w:type="gramEnd"/>
             <w:r>
               <w:rPr>
                 <w:rFonts w:ascii="Arial" w:hAnsi="Arial" w:cs="Arial"/>
-                <w:sz w:val="12"/>
-                <w:szCs w:val="12"/>
-                <w:lang w:val="en-US"/>
-              </w:rPr>
-              <w:t>idx}</w:t>
-            </w:r>
-          </w:p>
-        </w:tc>
-        <w:tc>
-          <w:tcPr>
-            <w:tcW w:w="937" w:type="dxa"/>
-          </w:tcPr>
-          <w:p>
-            <w:pPr>
-              <w:pStyle w:val="a3"/>
-              <w:jc w:val="center"/>
-              <w:rPr>
-                <w:rFonts w:ascii="Arial" w:hAnsi="Arial" w:cs="Arial"/>
-                <w:sz w:val="12"/>
-                <w:szCs w:val="12"/>
-                <w:lang w:val="en-US"/>
-              </w:rPr>
-            </w:pPr>
-            <w:r>
-              <w:rPr>
-                <w:rFonts w:ascii="Arial" w:hAnsi="Arial" w:cs="Arial"/>
-                <w:sz w:val="12"/>
-                <w:szCs w:val="12"/>
-                <w:lang w:val="en-US"/>
-              </w:rPr>
-              <w:t>{</w:t>
-            </w:r>
-            <w:proofErr w:type="spellStart"/>
-            <w:r>
-              <w:rPr>
-                <w:rFonts w:ascii="Arial" w:hAnsi="Arial" w:cs="Arial"/>
-                <w:sz w:val="12"/>
-                <w:szCs w:val="12"/>
-                <w:lang w:val="en-US"/>
-              </w:rPr>
-              <w:t>auctionNum</w:t>
-            </w:r>
-            <w:proofErr w:type="spellEnd"/>
-            <w:r>
-              <w:rPr>
-                <w:rFonts w:ascii="Arial" w:hAnsi="Arial" w:cs="Arial"/>
-                <w:sz w:val="12"/>
-                <w:szCs w:val="12"/>
-                <w:lang w:val="en-US"/>
-              </w:rPr>
-              <w:t>}</w:t>
-            </w:r>
-          </w:p>
-        </w:tc>
-        <w:tc>
-          <w:tcPr>
-            <w:tcW w:w="782" w:type="dxa"/>
-          </w:tcPr>
-          <w:p>
-            <w:pPr>
-              <w:pStyle w:val="a3"/>
-              <w:jc w:val="center"/>
-              <w:rPr>
-                <w:rFonts w:ascii="Arial" w:hAnsi="Arial" w:cs="Arial"/>
-                <w:sz w:val="12"/>
-                <w:szCs w:val="12"/>
-                <w:lang w:val="en-US"/>
-              </w:rPr>
-            </w:pPr>
-            <w:r>
-              <w:rPr>
-                <w:rFonts w:ascii="Arial" w:hAnsi="Arial" w:cs="Arial"/>
-                <w:sz w:val="12"/>
-                <w:szCs w:val="12"/>
-                <w:lang w:val="en-US"/>
-              </w:rPr>
-              <w:t>{num}</w:t>
-            </w:r>
-          </w:p>
-        </w:tc>
-        <w:tc>
-          <w:tcPr>
-            <w:tcW w:w="870" w:type="dxa"/>
-          </w:tcPr>
-          <w:p>
-            <w:pPr>
-              <w:pStyle w:val="a3"/>
-              <w:rPr>
-                <w:rFonts w:ascii="Arial" w:hAnsi="Arial" w:cs="Arial"/>
-                <w:sz w:val="12"/>
-                <w:szCs w:val="12"/>
-                <w:lang w:val="en-US"/>
-              </w:rPr>
-            </w:pPr>
-            <w:r>
-              <w:rPr>
-                <w:rFonts w:ascii="Arial" w:hAnsi="Arial" w:cs="Arial"/>
-                <w:sz w:val="12"/>
-                <w:szCs w:val="12"/>
-                <w:lang w:val="en-US"/>
-              </w:rPr>
-              <w:t>{</w:t>
-            </w:r>
-            <w:proofErr w:type="spellStart"/>
-            <w:r>
-              <w:rPr>
-                <w:rFonts w:ascii="Arial" w:hAnsi="Arial" w:cs="Arial"/>
-                <w:sz w:val="12"/>
-                <w:szCs w:val="12"/>
-                <w:lang w:val="en-US"/>
-              </w:rPr>
-              <w:t>orderDate</w:t>
-            </w:r>
-            <w:proofErr w:type="spellEnd"/>
-            <w:r>
-              <w:rPr>
-                <w:rFonts w:ascii="Arial" w:hAnsi="Arial" w:cs="Arial"/>
-                <w:sz w:val="12"/>
-                <w:szCs w:val="12"/>
-                <w:lang w:val="en-US"/>
-              </w:rPr>
-              <w:t>}</w:t>
-            </w:r>
-          </w:p>
-        </w:tc>
-        <w:tc>
-          <w:tcPr>
-            <w:tcW w:w="839" w:type="dxa"/>
-          </w:tcPr>
-          <w:p>
-            <w:pPr>
-              <w:pStyle w:val="a3"/>
-              <w:rPr>
-                <w:rFonts w:ascii="Arial" w:hAnsi="Arial" w:cs="Arial"/>
-                <w:sz w:val="12"/>
-                <w:szCs w:val="12"/>
-                <w:lang w:val="en-US"/>
-              </w:rPr>
-            </w:pPr>
-            <w:r>
-              <w:rPr>
-                <w:rFonts w:ascii="Arial" w:hAnsi="Arial" w:cs="Arial"/>
-                <w:sz w:val="12"/>
-                <w:szCs w:val="12"/>
-                <w:lang w:val="en-US"/>
-              </w:rPr>
-              <w:t>{</w:t>
-            </w:r>
-            <w:proofErr w:type="spellStart"/>
-            <w:r>
-              <w:rPr>
-                <w:rFonts w:ascii="Arial" w:hAnsi="Arial" w:cs="Arial"/>
-                <w:sz w:val="12"/>
-                <w:szCs w:val="12"/>
-                <w:lang w:val="en-US"/>
-              </w:rPr>
-              <w:t>orderTime</w:t>
-            </w:r>
-            <w:proofErr w:type="spellEnd"/>
-            <w:r>
-              <w:rPr>
-                <w:rFonts w:ascii="Arial" w:hAnsi="Arial" w:cs="Arial"/>
-                <w:sz w:val="12"/>
-                <w:szCs w:val="12"/>
-                <w:lang w:val="en-US"/>
-              </w:rPr>
-              <w:t>}</w:t>
-            </w:r>
-          </w:p>
-        </w:tc>
-        <w:tc>
-          <w:tcPr>
-            <w:tcW w:w="1966" w:type="dxa"/>
-          </w:tcPr>
-          <w:p>
-            <w:pPr>
-              <w:pStyle w:val="a3"/>
-              <w:rPr>
-                <w:rFonts w:ascii="Arial" w:hAnsi="Arial" w:cs="Arial"/>
-                <w:sz w:val="12"/>
-                <w:szCs w:val="12"/>
-                <w:lang w:val="en-US"/>
-              </w:rPr>
-            </w:pPr>
-            <w:r>
-              <w:rPr>
-                <w:rFonts w:ascii="Arial" w:hAnsi="Arial" w:cs="Arial"/>
-                <w:sz w:val="12"/>
-                <w:szCs w:val="12"/>
-                <w:lang w:val="en-US"/>
-              </w:rPr>
-              <w:t>{shippers}</w:t>
-            </w:r>
-          </w:p>
-        </w:tc>
-        <w:tc>
-          <w:tcPr>
-            <w:tcW w:w="1920" w:type="dxa"/>
-          </w:tcPr>
-          <w:p>
-            <w:pPr>
-              <w:pStyle w:val="a3"/>
-              <w:rPr>
-                <w:rFonts w:ascii="Arial" w:hAnsi="Arial" w:cs="Arial"/>
-                <w:sz w:val="12"/>
-                <w:szCs w:val="12"/>
-              </w:rPr>
-            </w:pPr>
-            <w:r>
-              <w:rPr>
-                <w:rFonts w:ascii="Arial" w:hAnsi="Arial" w:cs="Arial"/>
-                <w:sz w:val="12"/>
-                <w:szCs w:val="12"/>
-                <w:lang w:val="en-US"/>
-              </w:rPr>
-              <w:t>{</w:t>
-            </w:r>
-            <w:proofErr w:type="spellStart"/>
-            <w:r>
-              <w:rPr>
-                <w:rFonts w:ascii="Arial" w:hAnsi="Arial" w:cs="Arial"/>
-                <w:sz w:val="12"/>
-                <w:szCs w:val="12"/>
-                <w:lang w:val="en-US"/>
-              </w:rPr>
-              <w:t>loadPlaces</w:t>
-            </w:r>
-            <w:proofErr w:type="spellEnd"/>
-            <w:r>
-              <w:rPr>
-                <w:rFonts w:ascii="Arial" w:hAnsi="Arial" w:cs="Arial"/>
-                <w:sz w:val="12"/>
-                <w:szCs w:val="12"/>
-                <w:lang w:val="en-US"/>
-              </w:rPr>
-              <w:t>}</w:t>
-            </w:r>
-          </w:p>
-        </w:tc>
-        <w:tc>
-          <w:tcPr>
-            <w:tcW w:w="1950" w:type="dxa"/>
-          </w:tcPr>
-          <w:p>
-            <w:pPr>
-              <w:pStyle w:val="a3"/>
-              <w:rPr>
-                <w:rFonts w:ascii="Arial" w:hAnsi="Arial" w:cs="Arial"/>
-                <w:sz w:val="12"/>
-                <w:szCs w:val="12"/>
-                <w:lang w:val="en-US"/>
-              </w:rPr>
-            </w:pPr>
-            <w:r>
-              <w:rPr>
-                <w:rFonts w:ascii="Arial" w:hAnsi="Arial" w:cs="Arial"/>
-                <w:sz w:val="12"/>
-                <w:szCs w:val="12"/>
-                <w:lang w:val="en-US"/>
-              </w:rPr>
-              <w:t>{</w:t>
-            </w:r>
-            <w:proofErr w:type="spellStart"/>
-            <w:r>
-              <w:rPr>
-                <w:rFonts w:ascii="Arial" w:hAnsi="Arial" w:cs="Arial"/>
-                <w:sz w:val="12"/>
-                <w:szCs w:val="12"/>
-              </w:rPr>
-              <w:t>consignee</w:t>
-            </w:r>
-            <w:proofErr w:type="spellEnd"/>
-            <w:r>
-              <w:rPr>
-                <w:rFonts w:ascii="Arial" w:hAnsi="Arial" w:cs="Arial"/>
-                <w:sz w:val="12"/>
-                <w:szCs w:val="12"/>
-                <w:lang w:val="en-US"/>
-              </w:rPr>
-              <w:t>}</w:t>
-            </w:r>
-          </w:p>
-        </w:tc>
-        <w:tc>
-          <w:tcPr>
-            <w:tcW w:w="2074" w:type="dxa"/>
-          </w:tcPr>
-          <w:p>
-            <w:pPr>
-              <w:pStyle w:val="a3"/>
-              <w:rPr>
-                <w:rFonts w:ascii="Arial" w:hAnsi="Arial" w:cs="Arial"/>
-                <w:sz w:val="12"/>
-                <w:szCs w:val="12"/>
-              </w:rPr>
-            </w:pPr>
-            <w:r>
-              <w:rPr>
-                <w:rFonts w:ascii="Arial" w:hAnsi="Arial" w:cs="Arial"/>
-                <w:sz w:val="12"/>
-                <w:szCs w:val="12"/>
-                <w:lang w:val="en-US"/>
-              </w:rPr>
-              <w:t>{</w:t>
-            </w:r>
-            <w:proofErr w:type="spellStart"/>
-            <w:r>
-              <w:rPr>
-                <w:rFonts w:ascii="Arial" w:hAnsi="Arial" w:cs="Arial"/>
-                <w:sz w:val="12"/>
-                <w:szCs w:val="12"/>
-                <w:lang w:val="en-US"/>
-              </w:rPr>
-              <w:t>unloadPlaces</w:t>
-            </w:r>
-            <w:proofErr w:type="spellEnd"/>
-            <w:r>
-              <w:rPr>
-                <w:rFonts w:ascii="Arial" w:hAnsi="Arial" w:cs="Arial"/>
-                <w:sz w:val="12"/>
-                <w:szCs w:val="12"/>
-                <w:lang w:val="en-US"/>
-              </w:rPr>
-              <w:t>}</w:t>
-            </w:r>
-          </w:p>
-        </w:tc>
-        <w:tc>
-          <w:tcPr>
-            <w:tcW w:w="817" w:type="dxa"/>
-          </w:tcPr>
-          <w:p>
-            <w:pPr>
-              <w:pStyle w:val="a3"/>
-              <w:rPr>
-                <w:rFonts w:ascii="Arial" w:hAnsi="Arial" w:cs="Arial"/>
-                <w:sz w:val="12"/>
-                <w:szCs w:val="12"/>
-                <w:lang w:val="en-US"/>
-              </w:rPr>
-            </w:pPr>
-            <w:r>
-              <w:rPr>
-                <w:rFonts w:ascii="Arial" w:hAnsi="Arial" w:cs="Arial"/>
-                <w:sz w:val="12"/>
-                <w:szCs w:val="12"/>
-                <w:lang w:val="en-US"/>
-              </w:rPr>
-              <w:t>{</w:t>
-            </w:r>
-            <w:proofErr w:type="spellStart"/>
-            <w:r>
-              <w:rPr>
-                <w:rFonts w:ascii="Arial" w:hAnsi="Arial" w:cs="Arial"/>
-                <w:sz w:val="12"/>
-                <w:szCs w:val="12"/>
-                <w:lang w:val="en-US"/>
-              </w:rPr>
-              <w:t>truckType</w:t>
-            </w:r>
-            <w:proofErr w:type="spellEnd"/>
-            <w:r>
-              <w:rPr>
-                <w:rFonts w:ascii="Arial" w:hAnsi="Arial" w:cs="Arial"/>
-                <w:sz w:val="12"/>
-                <w:szCs w:val="12"/>
-                <w:lang w:val="en-US"/>
-              </w:rPr>
-              <w:t>}</w:t>
-            </w:r>
-          </w:p>
-        </w:tc>
-        <w:tc>
-          <w:tcPr>
-            <w:tcW w:w="1205" w:type="dxa"/>
-          </w:tcPr>
-          <w:p>
-            <w:pPr>
-              <w:pStyle w:val="a3"/>
-              <w:rPr>
-                <w:rFonts w:ascii="Arial" w:hAnsi="Arial" w:cs="Arial"/>
-                <w:sz w:val="12"/>
-                <w:szCs w:val="12"/>
-              </w:rPr>
-            </w:pPr>
-          </w:p>
-        </w:tc>
-        <w:tc>
-          <w:tcPr>
-            <w:tcW w:w="1611" w:type="dxa"/>
-          </w:tcPr>
-          <w:p>
-            <w:pPr>
-              <w:pStyle w:val="a3"/>
-              <w:jc w:val="right"/>
-              <w:rPr>
-                <w:rFonts w:ascii="Arial" w:hAnsi="Arial" w:cs="Arial"/>
-                <w:sz w:val="12"/>
-                <w:szCs w:val="12"/>
-                <w:lang w:val="en-US"/>
-              </w:rPr>
-            </w:pPr>
-            <w:r>
-              <w:rPr>
-                <w:rFonts w:ascii="Arial" w:hAnsi="Arial" w:cs="Arial"/>
-                <w:sz w:val="12"/>
-                <w:szCs w:val="12"/>
-                <w:lang w:val="en-US"/>
-              </w:rPr>
-              <w:t>{#</w:t>
-            </w:r>
-            <w:proofErr w:type="gramStart"/>
-            <w:r>
-              <w:rPr>
-                <w:rFonts w:ascii="Arial" w:hAnsi="Arial" w:cs="Arial"/>
-                <w:sz w:val="12"/>
-                <w:szCs w:val="12"/>
-                <w:lang w:val="en-US"/>
-              </w:rPr>
-              <w:t>base}{</w:t>
-            </w:r>
-            <w:proofErr w:type="gramEnd"/>
-            <w:r>
-              <w:rPr>
-                <w:rFonts w:ascii="Arial" w:hAnsi="Arial" w:cs="Arial"/>
-                <w:sz w:val="12"/>
-                <w:szCs w:val="12"/>
+                <w:sz w:val="16"/>
+                <w:szCs w:val="16"/>
                 <w:lang w:val="en-US"/>
               </w:rPr>
               <w:t>price}{/base}{/pO}</w:t>
+            </w:r>
+          </w:p>
+        </w:tc>
+        <w:tc>
+          <w:tcPr>
+            <w:tcW w:w="1637" w:type="dxa"/>
+            <w:tcMar>
+              <w:left w:w="85" w:type="dxa"/>
+              <w:right w:w="85" w:type="dxa"/>
+            </w:tcMar>
+          </w:tcPr>
+          <w:p>
+            <w:pPr>
+              <w:rPr>
+                <w:rFonts w:ascii="Arial" w:hAnsi="Arial" w:cs="Arial"/>
+                <w:sz w:val="16"/>
+                <w:szCs w:val="16"/>
+              </w:rPr>
+            </w:pPr>
+            <w:r>
+              <w:rPr>
+                <w:rFonts w:ascii="Arial" w:hAnsi="Arial" w:cs="Arial"/>
+                <w:sz w:val="16"/>
+                <w:szCs w:val="16"/>
+              </w:rPr>
+              <w:t>ООО "АТП-16 Логистика"</w:t>
             </w:r>
           </w:p>
         </w:tc>
@@ -1129,6 +1125,48 @@
       <w:pPr>
         <w:pStyle w:val="a3"/>
       </w:pPr>
+      <w:r>
+        <w:tab/>
+      </w:r>
+      <w:r>
+        <w:tab/>
+      </w:r>
+      <w:r>
+        <w:tab/>
+      </w:r>
+      <w:r>
+        <w:tab/>
+      </w:r>
+      <w:r>
+        <w:tab/>
+      </w:r>
+      <w:r>
+        <w:tab/>
+      </w:r>
+      <w:r>
+        <w:tab/>
+      </w:r>
+      <w:r>
+        <w:tab/>
+      </w:r>
+      <w:r>
+        <w:tab/>
+      </w:r>
+      <w:r>
+        <w:tab/>
+      </w:r>
+      <w:r>
+        <w:tab/>
+      </w:r>
+      <w:r>
+        <w:tab/>
+      </w:r>
+      <w:r>
+        <w:tab/>
+      </w:r>
+      <w:r>
+        <w:tab/>
+      </w:r>
     </w:p>
     <w:p>
       <w:pPr>
@@ -1357,7 +1395,7 @@
 </file>
 
 <file path=word/endnotes.xml><?xml version="1.0" encoding="utf-8"?>
-<w:endnotes xmlns:wpc="http://schemas.microsoft.com/office/word/2010/wordprocessingCanvas" xmlns:cx="http://schemas.microsoft.com/office/drawing/2014/chartex" xmlns:cx1="http://schemas.microsoft.com/office/drawing/2015/9/8/chartex" xmlns:cx2="http://schemas.microsoft.com/office/drawing/2015/10/21/chartex" xmlns:cx3="http://schemas.microsoft.com/office/drawing/2016/5/9/chartex" xmlns:cx4="http://schemas.microsoft.com/office/drawing/2016/5/10/chartex" xmlns:cx5="http://schemas.microsoft.com/office/drawing/2016/5/11/chartex" xmlns:cx6="http://schemas.microsoft.com/office/drawing/2016/5/12/chartex" xmlns:cx7="http://schemas.microsoft.com/office/drawing/2016/5/13/chartex" xmlns:cx8="http://schemas.microsoft.com/office/drawing/2016/5/14/chartex" xmlns:mc="http://schemas.openxmlformats.org/markup-compatibility/2006" xmlns:aink="http://schemas.microsoft.com/office/drawing/2016/ink" xmlns:am3d="http://schemas.microsoft.com/office/drawing/2017/model3d" xmlns:o="urn:schemas-microsoft-com:office:office" xmlns:r="http://schemas.openxmlformats.org/officeDocument/2006/relationships" xmlns:m="http://schemas.openxmlformats.org/officeDocument/2006/math" xmlns:v="urn:schemas-microsoft-com:vml" xmlns:wp14="http://schemas.microsoft.com/office/word/2010/wordprocessingDrawing" xmlns:wp="http://schemas.openxmlformats.org/drawingml/2006/wordprocessingDrawing" xmlns:w10="urn:schemas-microsoft-com:office:word" xmlns:w="http://schemas.openxmlformats.org/wordprocessingml/2006/main" xmlns:w14="http://schemas.microsoft.com/office/word/2010/wordml" xmlns:w15="http://schemas.microsoft.com/office/word/2012/wordml" xmlns:w16cex="http://schemas.microsoft.com/office/word/2018/wordml/cex" xmlns:w16cid="http://schemas.microsoft.com/office/word/2016/wordml/cid" xmlns:w16="http://schemas.microsoft.com/office/word/2018/wordml" xmlns:w16sdtdh="http://schemas.microsoft.com/office/word/2020/wordml/sdtdatahash" xmlns:w16se="http://schemas.microsoft.com/office/word/2015/wordml/symex" xmlns:wpg="http://schemas.microsoft.com/office/word/2010/wordprocessingGroup" xmlns:wpi="http://schemas.microsoft.com/office/word/2010/wordprocessingInk" xmlns:wne="http://schemas.microsoft.com/office/word/2006/wordml" xmlns:wps="http://schemas.microsoft.com/office/word/2010/wordprocessingShape" mc:Ignorable="w14 w15 w16se w16cid w16 w16cex w16sdtdh wp14">
+<w:endnotes xmlns:wpc="http://schemas.microsoft.com/office/word/2010/wordprocessingCanvas" xmlns:cx="http://schemas.microsoft.com/office/drawing/2014/chartex" xmlns:cx1="http://schemas.microsoft.com/office/drawing/2015/9/8/chartex" xmlns:cx2="http://schemas.microsoft.com/office/drawing/2015/10/21/chartex" xmlns:cx3="http://schemas.microsoft.com/office/drawing/2016/5/9/chartex" xmlns:cx4="http://schemas.microsoft.com/office/drawing/2016/5/10/chartex" xmlns:cx5="http://schemas.microsoft.com/office/drawing/2016/5/11/chartex" xmlns:cx6="http://schemas.microsoft.com/office/drawing/2016/5/12/chartex" xmlns:cx7="http://schemas.microsoft.com/office/drawing/2016/5/13/chartex" xmlns:cx8="http://schemas.microsoft.com/office/drawing/2016/5/14/chartex" xmlns:mc="http://schemas.openxmlformats.org/markup-compatibility/2006" xmlns:aink="http://schemas.microsoft.com/office/drawing/2016/ink" xmlns:am3d="http://schemas.microsoft.com/office/drawing/2017/model3d" xmlns:o="urn:schemas-microsoft-com:office:office" xmlns:oel="http://schemas.microsoft.com/office/2019/extlst" xmlns:r="http://schemas.openxmlformats.org/officeDocument/2006/relationships" xmlns:m="http://schemas.openxmlformats.org/officeDocument/2006/math" xmlns:v="urn:schemas-microsoft-com:vml" xmlns:wp14="http://schemas.microsoft.com/office/word/2010/wordprocessingDrawing" xmlns:wp="http://schemas.openxmlformats.org/drawingml/2006/wordprocessingDrawing" xmlns:w10="urn:schemas-microsoft-com:office:word" xmlns:w="http://schemas.openxmlformats.org/wordprocessingml/2006/main" xmlns:w14="http://schemas.microsoft.com/office/word/2010/wordml" xmlns:w15="http://schemas.microsoft.com/office/word/2012/wordml" xmlns:w16cex="http://schemas.microsoft.com/office/word/2018/wordml/cex" xmlns:w16cid="http://schemas.microsoft.com/office/word/2016/wordml/cid" xmlns:w16="http://schemas.microsoft.com/office/word/2018/wordml" xmlns:w16du="http://schemas.microsoft.com/office/word/2023/wordml/word16du" xmlns:w16sdtdh="http://schemas.microsoft.com/office/word/2020/wordml/sdtdatahash" xmlns:w16se="http://schemas.microsoft.com/office/word/2015/wordml/symex" xmlns:wpg="http://schemas.microsoft.com/office/word/2010/wordprocessingGroup" xmlns:wpi="http://schemas.microsoft.com/office/word/2010/wordprocessingInk" xmlns:wne="http://schemas.microsoft.com/office/word/2006/wordml" xmlns:wps="http://schemas.microsoft.com/office/word/2010/wordprocessingShape" mc:Ignorable="w14 w15 w16se w16cid w16 w16cex w16sdtdh w16du wp14">
   <w:endnote w:type="separator" w:id="-1">
     <w:p>
       <w:pPr>
@@ -1382,7 +1420,7 @@
 </file>
 
 <file path=word/footer1.xml><?xml version="1.0" encoding="utf-8"?>
-<w:ftr xmlns:wpc="http://schemas.microsoft.com/office/word/2010/wordprocessingCanvas" xmlns:cx="http://schemas.microsoft.com/office/drawing/2014/chartex" xmlns:cx1="http://schemas.microsoft.com/office/drawing/2015/9/8/chartex" xmlns:cx2="http://schemas.microsoft.com/office/drawing/2015/10/21/chartex" xmlns:cx3="http://schemas.microsoft.com/office/drawing/2016/5/9/chartex" xmlns:cx4="http://schemas.microsoft.com/office/drawing/2016/5/10/chartex" xmlns:cx5="http://schemas.microsoft.com/office/drawing/2016/5/11/chartex" xmlns:cx6="http://schemas.microsoft.com/office/drawing/2016/5/12/chartex" xmlns:cx7="http://schemas.microsoft.com/office/drawing/2016/5/13/chartex" xmlns:cx8="http://schemas.microsoft.com/office/drawing/2016/5/14/chartex" xmlns:mc="http://schemas.openxmlformats.org/markup-compatibility/2006" xmlns:aink="http://schemas.microsoft.com/office/drawing/2016/ink" xmlns:am3d="http://schemas.microsoft.com/office/drawing/2017/model3d" xmlns:o="urn:schemas-microsoft-com:office:office" xmlns:r="http://schemas.openxmlformats.org/officeDocument/2006/relationships" xmlns:m="http://schemas.openxmlformats.org/officeDocument/2006/math" xmlns:v="urn:schemas-microsoft-com:vml" xmlns:wp14="http://schemas.microsoft.com/office/word/2010/wordprocessingDrawing" xmlns:wp="http://schemas.openxmlformats.org/drawingml/2006/wordprocessingDrawing" xmlns:w10="urn:schemas-microsoft-com:office:word" xmlns:w="http://schemas.openxmlformats.org/wordprocessingml/2006/main" xmlns:w14="http://schemas.microsoft.com/office/word/2010/wordml" xmlns:w15="http://schemas.microsoft.com/office/word/2012/wordml" xmlns:w16cex="http://schemas.microsoft.com/office/word/2018/wordml/cex" xmlns:w16cid="http://schemas.microsoft.com/office/word/2016/wordml/cid" xmlns:w16="http://schemas.microsoft.com/office/word/2018/wordml" xmlns:w16sdtdh="http://schemas.microsoft.com/office/word/2020/wordml/sdtdatahash" xmlns:w16se="http://schemas.microsoft.com/office/word/2015/wordml/symex" xmlns:wpg="http://schemas.microsoft.com/office/word/2010/wordprocessingGroup" xmlns:wpi="http://schemas.microsoft.com/office/word/2010/wordprocessingInk" xmlns:wne="http://schemas.microsoft.com/office/word/2006/wordml" xmlns:wps="http://schemas.microsoft.com/office/word/2010/wordprocessingShape" mc:Ignorable="w14 w15 w16se w16cid w16 w16cex w16sdtdh wp14">
+<w:ftr xmlns:wpc="http://schemas.microsoft.com/office/word/2010/wordprocessingCanvas" xmlns:cx="http://schemas.microsoft.com/office/drawing/2014/chartex" xmlns:cx1="http://schemas.microsoft.com/office/drawing/2015/9/8/chartex" xmlns:cx2="http://schemas.microsoft.com/office/drawing/2015/10/21/chartex" xmlns:cx3="http://schemas.microsoft.com/office/drawing/2016/5/9/chartex" xmlns:cx4="http://schemas.microsoft.com/office/drawing/2016/5/10/chartex" xmlns:cx5="http://schemas.microsoft.com/office/drawing/2016/5/11/chartex" xmlns:cx6="http://schemas.microsoft.com/office/drawing/2016/5/12/chartex" xmlns:cx7="http://schemas.microsoft.com/office/drawing/2016/5/13/chartex" xmlns:cx8="http://schemas.microsoft.com/office/drawing/2016/5/14/chartex" xmlns:mc="http://schemas.openxmlformats.org/markup-compatibility/2006" xmlns:aink="http://schemas.microsoft.com/office/drawing/2016/ink" xmlns:am3d="http://schemas.microsoft.com/office/drawing/2017/model3d" xmlns:o="urn:schemas-microsoft-com:office:office" xmlns:oel="http://schemas.microsoft.com/office/2019/extlst" xmlns:r="http://schemas.openxmlformats.org/officeDocument/2006/relationships" xmlns:m="http://schemas.openxmlformats.org/officeDocument/2006/math" xmlns:v="urn:schemas-microsoft-com:vml" xmlns:wp14="http://schemas.microsoft.com/office/word/2010/wordprocessingDrawing" xmlns:wp="http://schemas.openxmlformats.org/drawingml/2006/wordprocessingDrawing" xmlns:w10="urn:schemas-microsoft-com:office:word" xmlns:w="http://schemas.openxmlformats.org/wordprocessingml/2006/main" xmlns:w14="http://schemas.microsoft.com/office/word/2010/wordml" xmlns:w15="http://schemas.microsoft.com/office/word/2012/wordml" xmlns:w16cex="http://schemas.microsoft.com/office/word/2018/wordml/cex" xmlns:w16cid="http://schemas.microsoft.com/office/word/2016/wordml/cid" xmlns:w16="http://schemas.microsoft.com/office/word/2018/wordml" xmlns:w16du="http://schemas.microsoft.com/office/word/2023/wordml/word16du" xmlns:w16sdtdh="http://schemas.microsoft.com/office/word/2020/wordml/sdtdatahash" xmlns:w16se="http://schemas.microsoft.com/office/word/2015/wordml/symex" xmlns:wpg="http://schemas.microsoft.com/office/word/2010/wordprocessingGroup" xmlns:wpi="http://schemas.microsoft.com/office/word/2010/wordprocessingInk" xmlns:wne="http://schemas.microsoft.com/office/word/2006/wordml" xmlns:wps="http://schemas.microsoft.com/office/word/2010/wordprocessingShape" mc:Ignorable="w14 w15 w16se w16cid w16 w16cex w16sdtdh w16du wp14">
   <w:sdt>
     <w:sdtPr>
       <w:rPr>
@@ -1452,7 +1490,7 @@
 </file>
 
 <file path=word/footer2.xml><?xml version="1.0" encoding="utf-8"?>
-<w:ftr xmlns:wpc="http://schemas.microsoft.com/office/word/2010/wordprocessingCanvas" xmlns:cx="http://schemas.microsoft.com/office/drawing/2014/chartex" xmlns:cx1="http://schemas.microsoft.com/office/drawing/2015/9/8/chartex" xmlns:cx2="http://schemas.microsoft.com/office/drawing/2015/10/21/chartex" xmlns:cx3="http://schemas.microsoft.com/office/drawing/2016/5/9/chartex" xmlns:cx4="http://schemas.microsoft.com/office/drawing/2016/5/10/chartex" xmlns:cx5="http://schemas.microsoft.com/office/drawing/2016/5/11/chartex" xmlns:cx6="http://schemas.microsoft.com/office/drawing/2016/5/12/chartex" xmlns:cx7="http://schemas.microsoft.com/office/drawing/2016/5/13/chartex" xmlns:cx8="http://schemas.microsoft.com/office/drawing/2016/5/14/chartex" xmlns:mc="http://schemas.openxmlformats.org/markup-compatibility/2006" xmlns:aink="http://schemas.microsoft.com/office/drawing/2016/ink" xmlns:am3d="http://schemas.microsoft.com/office/drawing/2017/model3d" xmlns:o="urn:schemas-microsoft-com:office:office" xmlns:r="http://schemas.openxmlformats.org/officeDocument/2006/relationships" xmlns:m="http://schemas.openxmlformats.org/officeDocument/2006/math" xmlns:v="urn:schemas-microsoft-com:vml" xmlns:wp14="http://schemas.microsoft.com/office/word/2010/wordprocessingDrawing" xmlns:wp="http://schemas.openxmlformats.org/drawingml/2006/wordprocessingDrawing" xmlns:w10="urn:schemas-microsoft-com:office:word" xmlns:w="http://schemas.openxmlformats.org/wordprocessingml/2006/main" xmlns:w14="http://schemas.microsoft.com/office/word/2010/wordml" xmlns:w15="http://schemas.microsoft.com/office/word/2012/wordml" xmlns:w16cex="http://schemas.microsoft.com/office/word/2018/wordml/cex" xmlns:w16cid="http://schemas.microsoft.com/office/word/2016/wordml/cid" xmlns:w16="http://schemas.microsoft.com/office/word/2018/wordml" xmlns:w16sdtdh="http://schemas.microsoft.com/office/word/2020/wordml/sdtdatahash" xmlns:w16se="http://schemas.microsoft.com/office/word/2015/wordml/symex" xmlns:wpg="http://schemas.microsoft.com/office/word/2010/wordprocessingGroup" xmlns:wpi="http://schemas.microsoft.com/office/word/2010/wordprocessingInk" xmlns:wne="http://schemas.microsoft.com/office/word/2006/wordml" xmlns:wps="http://schemas.microsoft.com/office/word/2010/wordprocessingShape" mc:Ignorable="w14 w15 w16se w16cid w16 w16cex w16sdtdh wp14">
+<w:ftr xmlns:wpc="http://schemas.microsoft.com/office/word/2010/wordprocessingCanvas" xmlns:cx="http://schemas.microsoft.com/office/drawing/2014/chartex" xmlns:cx1="http://schemas.microsoft.com/office/drawing/2015/9/8/chartex" xmlns:cx2="http://schemas.microsoft.com/office/drawing/2015/10/21/chartex" xmlns:cx3="http://schemas.microsoft.com/office/drawing/2016/5/9/chartex" xmlns:cx4="http://schemas.microsoft.com/office/drawing/2016/5/10/chartex" xmlns:cx5="http://schemas.microsoft.com/office/drawing/2016/5/11/chartex" xmlns:cx6="http://schemas.microsoft.com/office/drawing/2016/5/12/chartex" xmlns:cx7="http://schemas.microsoft.com/office/drawing/2016/5/13/chartex" xmlns:cx8="http://schemas.microsoft.com/office/drawing/2016/5/14/chartex" xmlns:mc="http://schemas.openxmlformats.org/markup-compatibility/2006" xmlns:aink="http://schemas.microsoft.com/office/drawing/2016/ink" xmlns:am3d="http://schemas.microsoft.com/office/drawing/2017/model3d" xmlns:o="urn:schemas-microsoft-com:office:office" xmlns:oel="http://schemas.microsoft.com/office/2019/extlst" xmlns:r="http://schemas.openxmlformats.org/officeDocument/2006/relationships" xmlns:m="http://schemas.openxmlformats.org/officeDocument/2006/math" xmlns:v="urn:schemas-microsoft-com:vml" xmlns:wp14="http://schemas.microsoft.com/office/word/2010/wordprocessingDrawing" xmlns:wp="http://schemas.openxmlformats.org/drawingml/2006/wordprocessingDrawing" xmlns:w10="urn:schemas-microsoft-com:office:word" xmlns:w="http://schemas.openxmlformats.org/wordprocessingml/2006/main" xmlns:w14="http://schemas.microsoft.com/office/word/2010/wordml" xmlns:w15="http://schemas.microsoft.com/office/word/2012/wordml" xmlns:w16cex="http://schemas.microsoft.com/office/word/2018/wordml/cex" xmlns:w16cid="http://schemas.microsoft.com/office/word/2016/wordml/cid" xmlns:w16="http://schemas.microsoft.com/office/word/2018/wordml" xmlns:w16du="http://schemas.microsoft.com/office/word/2023/wordml/word16du" xmlns:w16sdtdh="http://schemas.microsoft.com/office/word/2020/wordml/sdtdatahash" xmlns:w16se="http://schemas.microsoft.com/office/word/2015/wordml/symex" xmlns:wpg="http://schemas.microsoft.com/office/word/2010/wordprocessingGroup" xmlns:wpi="http://schemas.microsoft.com/office/word/2010/wordprocessingInk" xmlns:wne="http://schemas.microsoft.com/office/word/2006/wordml" xmlns:wps="http://schemas.microsoft.com/office/word/2010/wordprocessingShape" mc:Ignorable="w14 w15 w16se w16cid w16 w16cex w16sdtdh w16du wp14">
   <w:sdt>
     <w:sdtPr>
       <w:rPr>
@@ -1548,7 +1586,7 @@
 </file>
 
 <file path=word/footnotes.xml><?xml version="1.0" encoding="utf-8"?>
-<w:footnotes xmlns:wpc="http://schemas.microsoft.com/office/word/2010/wordprocessingCanvas" xmlns:cx="http://schemas.microsoft.com/office/drawing/2014/chartex" xmlns:cx1="http://schemas.microsoft.com/office/drawing/2015/9/8/chartex" xmlns:cx2="http://schemas.microsoft.com/office/drawing/2015/10/21/chartex" xmlns:cx3="http://schemas.microsoft.com/office/drawing/2016/5/9/chartex" xmlns:cx4="http://schemas.microsoft.com/office/drawing/2016/5/10/chartex" xmlns:cx5="http://schemas.microsoft.com/office/drawing/2016/5/11/chartex" xmlns:cx6="http://schemas.microsoft.com/office/drawing/2016/5/12/chartex" xmlns:cx7="http://schemas.microsoft.com/office/drawing/2016/5/13/chartex" xmlns:cx8="http://schemas.microsoft.com/office/drawing/2016/5/14/chartex" xmlns:mc="http://schemas.openxmlformats.org/markup-compatibility/2006" xmlns:aink="http://schemas.microsoft.com/office/drawing/2016/ink" xmlns:am3d="http://schemas.microsoft.com/office/drawing/2017/model3d" xmlns:o="urn:schemas-microsoft-com:office:office" xmlns:r="http://schemas.openxmlformats.org/officeDocument/2006/relationships" xmlns:m="http://schemas.openxmlformats.org/officeDocument/2006/math" xmlns:v="urn:schemas-microsoft-com:vml" xmlns:wp14="http://schemas.microsoft.com/office/word/2010/wordprocessingDrawing" xmlns:wp="http://schemas.openxmlformats.org/drawingml/2006/wordprocessingDrawing" xmlns:w10="urn:schemas-microsoft-com:office:word" xmlns:w="http://schemas.openxmlformats.org/wordprocessingml/2006/main" xmlns:w14="http://schemas.microsoft.com/office/word/2010/wordml" xmlns:w15="http://schemas.microsoft.com/office/word/2012/wordml" xmlns:w16cex="http://schemas.microsoft.com/office/word/2018/wordml/cex" xmlns:w16cid="http://schemas.microsoft.com/office/word/2016/wordml/cid" xmlns:w16="http://schemas.microsoft.com/office/word/2018/wordml" xmlns:w16sdtdh="http://schemas.microsoft.com/office/word/2020/wordml/sdtdatahash" xmlns:w16se="http://schemas.microsoft.com/office/word/2015/wordml/symex" xmlns:wpg="http://schemas.microsoft.com/office/word/2010/wordprocessingGroup" xmlns:wpi="http://schemas.microsoft.com/office/word/2010/wordprocessingInk" xmlns:wne="http://schemas.microsoft.com/office/word/2006/wordml" xmlns:wps="http://schemas.microsoft.com/office/word/2010/wordprocessingShape" mc:Ignorable="w14 w15 w16se w16cid w16 w16cex w16sdtdh wp14">
+<w:footnotes xmlns:wpc="http://schemas.microsoft.com/office/word/2010/wordprocessingCanvas" xmlns:cx="http://schemas.microsoft.com/office/drawing/2014/chartex" xmlns:cx1="http://schemas.microsoft.com/office/drawing/2015/9/8/chartex" xmlns:cx2="http://schemas.microsoft.com/office/drawing/2015/10/21/chartex" xmlns:cx3="http://schemas.microsoft.com/office/drawing/2016/5/9/chartex" xmlns:cx4="http://schemas.microsoft.com/office/drawing/2016/5/10/chartex" xmlns:cx5="http://schemas.microsoft.com/office/drawing/2016/5/11/chartex" xmlns:cx6="http://schemas.microsoft.com/office/drawing/2016/5/12/chartex" xmlns:cx7="http://schemas.microsoft.com/office/drawing/2016/5/13/chartex" xmlns:cx8="http://schemas.microsoft.com/office/drawing/2016/5/14/chartex" xmlns:mc="http://schemas.openxmlformats.org/markup-compatibility/2006" xmlns:aink="http://schemas.microsoft.com/office/drawing/2016/ink" xmlns:am3d="http://schemas.microsoft.com/office/drawing/2017/model3d" xmlns:o="urn:schemas-microsoft-com:office:office" xmlns:oel="http://schemas.microsoft.com/office/2019/extlst" xmlns:r="http://schemas.openxmlformats.org/officeDocument/2006/relationships" xmlns:m="http://schemas.openxmlformats.org/officeDocument/2006/math" xmlns:v="urn:schemas-microsoft-com:vml" xmlns:wp14="http://schemas.microsoft.com/office/word/2010/wordprocessingDrawing" xmlns:wp="http://schemas.openxmlformats.org/drawingml/2006/wordprocessingDrawing" xmlns:w10="urn:schemas-microsoft-com:office:word" xmlns:w="http://schemas.openxmlformats.org/wordprocessingml/2006/main" xmlns:w14="http://schemas.microsoft.com/office/word/2010/wordml" xmlns:w15="http://schemas.microsoft.com/office/word/2012/wordml" xmlns:w16cex="http://schemas.microsoft.com/office/word/2018/wordml/cex" xmlns:w16cid="http://schemas.microsoft.com/office/word/2016/wordml/cid" xmlns:w16="http://schemas.microsoft.com/office/word/2018/wordml" xmlns:w16du="http://schemas.microsoft.com/office/word/2023/wordml/word16du" xmlns:w16sdtdh="http://schemas.microsoft.com/office/word/2020/wordml/sdtdatahash" xmlns:w16se="http://schemas.microsoft.com/office/word/2015/wordml/symex" xmlns:wpg="http://schemas.microsoft.com/office/word/2010/wordprocessingGroup" xmlns:wpi="http://schemas.microsoft.com/office/word/2010/wordprocessingInk" xmlns:wne="http://schemas.microsoft.com/office/word/2006/wordml" xmlns:wps="http://schemas.microsoft.com/office/word/2010/wordprocessingShape" mc:Ignorable="w14 w15 w16se w16cid w16 w16cex w16sdtdh w16du wp14">
   <w:footnote w:type="separator" w:id="-1">
     <w:p>
       <w:pPr>
@@ -1573,7 +1611,7 @@
 </file>
 
 <file path=word/styles.xml><?xml version="1.0" encoding="utf-8"?>
-<w:styles xmlns:mc="http://schemas.openxmlformats.org/markup-compatibility/2006" xmlns:r="http://schemas.openxmlformats.org/officeDocument/2006/relationships" xmlns:w="http://schemas.openxmlformats.org/wordprocessingml/2006/main" xmlns:w14="http://schemas.microsoft.com/office/word/2010/wordml" xmlns:w15="http://schemas.microsoft.com/office/word/2012/wordml" xmlns:w16cex="http://schemas.microsoft.com/office/word/2018/wordml/cex" xmlns:w16cid="http://schemas.microsoft.com/office/word/2016/wordml/cid" xmlns:w16="http://schemas.microsoft.com/office/word/2018/wordml" xmlns:w16sdtdh="http://schemas.microsoft.com/office/word/2020/wordml/sdtdatahash" xmlns:w16se="http://schemas.microsoft.com/office/word/2015/wordml/symex" mc:Ignorable="w14 w15 w16se w16cid w16 w16cex w16sdtdh">
+<w:styles xmlns:mc="http://schemas.openxmlformats.org/markup-compatibility/2006" xmlns:r="http://schemas.openxmlformats.org/officeDocument/2006/relationships" xmlns:w="http://schemas.openxmlformats.org/wordprocessingml/2006/main" xmlns:w14="http://schemas.microsoft.com/office/word/2010/wordml" xmlns:w15="http://schemas.microsoft.com/office/word/2012/wordml" xmlns:w16cex="http://schemas.microsoft.com/office/word/2018/wordml/cex" xmlns:w16cid="http://schemas.microsoft.com/office/word/2016/wordml/cid" xmlns:w16="http://schemas.microsoft.com/office/word/2018/wordml" xmlns:w16du="http://schemas.microsoft.com/office/word/2023/wordml/word16du" xmlns:w16sdtdh="http://schemas.microsoft.com/office/word/2020/wordml/sdtdatahash" xmlns:w16se="http://schemas.microsoft.com/office/word/2015/wordml/symex" mc:Ignorable="w14 w15 w16se w16cid w16 w16cex w16sdtdh w16du">
   <w:docDefaults>
     <w:rPrDefault>
       <w:rPr>
@@ -1972,6 +2010,7 @@
   <w:style w:type="paragraph" w:default="1" w:styleId="a">
     <w:name w:val="Normal"/>
     <w:qFormat/>
+    <w:rsid w:val="00FD06F9"/>
   </w:style>
   <w:style w:type="character" w:default="1" w:styleId="a0">
     <w:name w:val="Default Paragraph Font"/>

</xml_diff>